<commit_message>
Kontrakte UC8 und Bilder für alle UCs von mir
</commit_message>
<xml_diff>
--- a/Analyse/Systemsequenzdiagramme und Kontrakte/Aufteilung.docx
+++ b/Analyse/Systemsequenzdiagramme und Kontrakte/Aufteilung.docx
@@ -106,15 +106,22 @@
         </w:rPr>
         <w:t>✔</w:t>
       </w:r>
+    </w:p>
+    <w:p>
+      <w:r>
+        <w:t>8 Katja</w:t>
+      </w:r>
+      <w:r>
+        <w:t xml:space="preserve"> </w:t>
+      </w:r>
+      <w:r>
+        <w:rPr>
+          <w:rFonts w:ascii="Zapf Dingbats" w:hAnsi="Zapf Dingbats"/>
+        </w:rPr>
+        <w:t>✔</w:t>
+      </w:r>
       <w:bookmarkStart w:id="0" w:name="_GoBack"/>
       <w:bookmarkEnd w:id="0"/>
-    </w:p>
-    <w:p>
-      <w:proofErr w:type="gramStart"/>
-      <w:r>
-        <w:t>8 Katja</w:t>
-      </w:r>
-      <w:proofErr w:type="gramEnd"/>
     </w:p>
     <w:p>
       <w:r>

</xml_diff>